<commit_message>
arbetat med post mortem och demofilm.
</commit_message>
<xml_diff>
--- a/Dokumentation/Post Mortem.docx
+++ b/Dokumentation/Post Mortem.docx
@@ -56,14 +56,34 @@
           <w:szCs w:val="60"/>
         </w:rPr>
       </w:pPr>
+      <w:proofErr w:type="spellStart"/>
       <w:r>
         <w:rPr>
           <w:rFonts w:ascii="Arial" w:hAnsi="Arial" w:cs="Arial"/>
           <w:sz w:val="60"/>
           <w:szCs w:val="60"/>
         </w:rPr>
-        <w:t>Rabbid Wars</w:t>
-      </w:r>
+        <w:t>Rabbid</w:t>
+      </w:r>
+      <w:proofErr w:type="spellEnd"/>
+      <w:r>
+        <w:rPr>
+          <w:rFonts w:ascii="Arial" w:hAnsi="Arial" w:cs="Arial"/>
+          <w:sz w:val="60"/>
+          <w:szCs w:val="60"/>
+        </w:rPr>
+        <w:t xml:space="preserve"> </w:t>
+      </w:r>
+      <w:proofErr w:type="spellStart"/>
+      <w:r>
+        <w:rPr>
+          <w:rFonts w:ascii="Arial" w:hAnsi="Arial" w:cs="Arial"/>
+          <w:sz w:val="60"/>
+          <w:szCs w:val="60"/>
+        </w:rPr>
+        <w:t>Wars</w:t>
+      </w:r>
+      <w:proofErr w:type="spellEnd"/>
     </w:p>
     <w:p>
       <w:pPr>
@@ -121,7 +141,7 @@
           <w:sz w:val="36"/>
           <w:szCs w:val="36"/>
         </w:rPr>
-        <w:t>David Grenmyr 2014-06-05</w:t>
+        <w:t>David Grenmyr 2014-06-06</w:t>
       </w:r>
       <w:r>
         <w:rPr>
@@ -172,6 +192,281 @@
         </w:rPr>
         <w:t>Denna rapport han</w:t>
       </w:r>
+      <w:r>
+        <w:rPr>
+          <w:rFonts w:ascii="Arial" w:hAnsi="Arial" w:cs="Arial"/>
+          <w:sz w:val="24"/>
+          <w:szCs w:val="24"/>
+        </w:rPr>
+        <w:t>dlar om mitt projekt i kursen Individuellt Mjukvaruutvecklingsprojekt (VT2014).</w:t>
+      </w:r>
+    </w:p>
+    <w:p>
+      <w:pPr>
+        <w:rPr>
+          <w:rFonts w:ascii="Arial" w:hAnsi="Arial" w:cs="Arial"/>
+          <w:sz w:val="24"/>
+          <w:szCs w:val="24"/>
+        </w:rPr>
+      </w:pPr>
+      <w:r>
+        <w:rPr>
+          <w:rFonts w:ascii="Arial" w:hAnsi="Arial" w:cs="Arial"/>
+          <w:sz w:val="24"/>
+          <w:szCs w:val="24"/>
+        </w:rPr>
+        <w:t>Mitt projekt är ett webbaserat spel</w:t>
+      </w:r>
+    </w:p>
+    <w:p>
+      <w:pPr>
+        <w:rPr>
+          <w:rFonts w:ascii="Arial" w:hAnsi="Arial" w:cs="Arial"/>
+          <w:sz w:val="24"/>
+          <w:szCs w:val="24"/>
+        </w:rPr>
+      </w:pPr>
+      <w:r>
+        <w:rPr>
+          <w:rFonts w:ascii="Arial" w:hAnsi="Arial" w:cs="Arial"/>
+          <w:sz w:val="24"/>
+          <w:szCs w:val="24"/>
+        </w:rPr>
+        <w:t>I rapporten reflekterar jag över mitt avslutade projekt. Ni kommer få ta del av positiva respektive negativa reflektioner från projektiden. Sista sidan kommer vara en sammanfattning av projekttiden som helhet.</w:t>
+      </w:r>
+    </w:p>
+    <w:p>
+      <w:pPr>
+        <w:rPr>
+          <w:rFonts w:ascii="Arial" w:hAnsi="Arial" w:cs="Arial"/>
+          <w:sz w:val="24"/>
+          <w:szCs w:val="24"/>
+        </w:rPr>
+      </w:pPr>
+    </w:p>
+    <w:p>
+      <w:pPr>
+        <w:autoSpaceDE w:val="0"/>
+        <w:autoSpaceDN w:val="0"/>
+        <w:adjustRightInd w:val="0"/>
+        <w:spacing w:after="0" w:line="240" w:lineRule="auto"/>
+        <w:rPr>
+          <w:rFonts w:ascii="TT78o00" w:hAnsi="TT78o00" w:cs="TT78o00"/>
+        </w:rPr>
+      </w:pPr>
+      <w:r>
+        <w:rPr>
+          <w:rFonts w:ascii="TT78o00" w:hAnsi="TT78o00" w:cs="TT78o00"/>
+        </w:rPr>
+        <w:t xml:space="preserve">Denna </w:t>
+      </w:r>
+      <w:proofErr w:type="gramStart"/>
+      <w:r>
+        <w:rPr>
+          <w:rFonts w:ascii="TT78o00" w:hAnsi="TT78o00" w:cs="TT78o00"/>
+        </w:rPr>
+        <w:t>rapporten</w:t>
+      </w:r>
+      <w:proofErr w:type="gramEnd"/>
+      <w:r>
+        <w:rPr>
+          <w:rFonts w:ascii="TT78o00" w:hAnsi="TT78o00" w:cs="TT78o00"/>
+        </w:rPr>
+        <w:t xml:space="preserve"> handlar om mitt arbete jag gjort i kursen Individuellt </w:t>
+      </w:r>
+      <w:proofErr w:type="spellStart"/>
+      <w:r>
+        <w:rPr>
+          <w:rFonts w:ascii="TT78o00" w:hAnsi="TT78o00" w:cs="TT78o00"/>
+        </w:rPr>
+        <w:t>Mjukvaruprojekt</w:t>
+      </w:r>
+      <w:proofErr w:type="spellEnd"/>
+      <w:r>
+        <w:rPr>
+          <w:rFonts w:ascii="TT78o00" w:hAnsi="TT78o00" w:cs="TT78o00"/>
+        </w:rPr>
+        <w:t xml:space="preserve"> under våren</w:t>
+      </w:r>
+    </w:p>
+    <w:p>
+      <w:pPr>
+        <w:autoSpaceDE w:val="0"/>
+        <w:autoSpaceDN w:val="0"/>
+        <w:adjustRightInd w:val="0"/>
+        <w:spacing w:after="0" w:line="240" w:lineRule="auto"/>
+        <w:rPr>
+          <w:rFonts w:ascii="TT78o00" w:hAnsi="TT78o00" w:cs="TT78o00"/>
+        </w:rPr>
+      </w:pPr>
+      <w:r>
+        <w:rPr>
+          <w:rFonts w:ascii="TT78o00" w:hAnsi="TT78o00" w:cs="TT78o00"/>
+        </w:rPr>
+        <w:t xml:space="preserve">2012. I rapporten kan du läsa om syftet med att göra arbetet samt de </w:t>
+      </w:r>
+      <w:proofErr w:type="spellStart"/>
+      <w:r>
+        <w:rPr>
+          <w:rFonts w:ascii="TT78o00" w:hAnsi="TT78o00" w:cs="TT78o00"/>
+        </w:rPr>
+        <w:t>kunskpar</w:t>
+      </w:r>
+      <w:proofErr w:type="spellEnd"/>
+      <w:r>
+        <w:rPr>
+          <w:rFonts w:ascii="TT78o00" w:hAnsi="TT78o00" w:cs="TT78o00"/>
+        </w:rPr>
+        <w:t xml:space="preserve"> och erfarenheter jag</w:t>
+      </w:r>
+    </w:p>
+    <w:p>
+      <w:pPr>
+        <w:autoSpaceDE w:val="0"/>
+        <w:autoSpaceDN w:val="0"/>
+        <w:adjustRightInd w:val="0"/>
+        <w:spacing w:after="0" w:line="240" w:lineRule="auto"/>
+        <w:rPr>
+          <w:rFonts w:ascii="TT78o00" w:hAnsi="TT78o00" w:cs="TT78o00"/>
+        </w:rPr>
+      </w:pPr>
+      <w:proofErr w:type="gramStart"/>
+      <w:r>
+        <w:rPr>
+          <w:rFonts w:ascii="TT78o00" w:hAnsi="TT78o00" w:cs="TT78o00"/>
+        </w:rPr>
+        <w:t>fått under arbetets gång.</w:t>
+      </w:r>
+      <w:proofErr w:type="gramEnd"/>
+      <w:r>
+        <w:rPr>
+          <w:rFonts w:ascii="TT78o00" w:hAnsi="TT78o00" w:cs="TT78o00"/>
+        </w:rPr>
+        <w:t xml:space="preserve"> Du kommer kunna ta del utav det jag tyckt vart positivt med kursen men</w:t>
+      </w:r>
+    </w:p>
+    <w:p>
+      <w:pPr>
+        <w:autoSpaceDE w:val="0"/>
+        <w:autoSpaceDN w:val="0"/>
+        <w:adjustRightInd w:val="0"/>
+        <w:spacing w:after="0" w:line="240" w:lineRule="auto"/>
+        <w:rPr>
+          <w:rFonts w:ascii="TT78o00" w:hAnsi="TT78o00" w:cs="TT78o00"/>
+        </w:rPr>
+      </w:pPr>
+      <w:proofErr w:type="gramStart"/>
+      <w:r>
+        <w:rPr>
+          <w:rFonts w:ascii="TT78o00" w:hAnsi="TT78o00" w:cs="TT78o00"/>
+        </w:rPr>
+        <w:t>även de delar som påverkat det hela negativt.</w:t>
+      </w:r>
+      <w:proofErr w:type="gramEnd"/>
+    </w:p>
+    <w:p>
+      <w:pPr>
+        <w:autoSpaceDE w:val="0"/>
+        <w:autoSpaceDN w:val="0"/>
+        <w:adjustRightInd w:val="0"/>
+        <w:spacing w:after="0" w:line="240" w:lineRule="auto"/>
+        <w:rPr>
+          <w:rFonts w:ascii="TT78o00" w:hAnsi="TT78o00" w:cs="TT78o00"/>
+        </w:rPr>
+      </w:pPr>
+      <w:r>
+        <w:rPr>
+          <w:rFonts w:ascii="TT78o00" w:hAnsi="TT78o00" w:cs="TT78o00"/>
+        </w:rPr>
+        <w:t xml:space="preserve">Mitt projekt var att skapa en egen hemsida med tekniker så som HTML, CSS, </w:t>
+      </w:r>
+      <w:proofErr w:type="spellStart"/>
+      <w:r>
+        <w:rPr>
+          <w:rFonts w:ascii="TT78o00" w:hAnsi="TT78o00" w:cs="TT78o00"/>
+        </w:rPr>
+        <w:t>Wordpress</w:t>
+      </w:r>
+      <w:proofErr w:type="spellEnd"/>
+      <w:r>
+        <w:rPr>
+          <w:rFonts w:ascii="TT78o00" w:hAnsi="TT78o00" w:cs="TT78o00"/>
+        </w:rPr>
+        <w:t xml:space="preserve">, </w:t>
+      </w:r>
+      <w:proofErr w:type="spellStart"/>
+      <w:r>
+        <w:rPr>
+          <w:rFonts w:ascii="TT78o00" w:hAnsi="TT78o00" w:cs="TT78o00"/>
+        </w:rPr>
+        <w:t>Javascript</w:t>
+      </w:r>
+      <w:proofErr w:type="spellEnd"/>
+    </w:p>
+    <w:p>
+      <w:pPr>
+        <w:autoSpaceDE w:val="0"/>
+        <w:autoSpaceDN w:val="0"/>
+        <w:adjustRightInd w:val="0"/>
+        <w:spacing w:after="0" w:line="240" w:lineRule="auto"/>
+        <w:rPr>
+          <w:rFonts w:ascii="TT78o00" w:hAnsi="TT78o00" w:cs="TT78o00"/>
+        </w:rPr>
+      </w:pPr>
+      <w:r>
+        <w:rPr>
+          <w:rFonts w:ascii="TT78o00" w:hAnsi="TT78o00" w:cs="TT78o00"/>
+        </w:rPr>
+        <w:t xml:space="preserve">och </w:t>
+      </w:r>
+      <w:proofErr w:type="spellStart"/>
+      <w:r>
+        <w:rPr>
+          <w:rFonts w:ascii="TT78o00" w:hAnsi="TT78o00" w:cs="TT78o00"/>
+        </w:rPr>
+        <w:t>jQuery</w:t>
+      </w:r>
+      <w:proofErr w:type="spellEnd"/>
+      <w:r>
+        <w:rPr>
+          <w:rFonts w:ascii="TT78o00" w:hAnsi="TT78o00" w:cs="TT78o00"/>
+        </w:rPr>
+        <w:t>. Jag tycker att slutprodukten är bra och känner att jag fått ut mycket under dessa</w:t>
+      </w:r>
+    </w:p>
+    <w:p>
+      <w:pPr>
+        <w:autoSpaceDE w:val="0"/>
+        <w:autoSpaceDN w:val="0"/>
+        <w:adjustRightInd w:val="0"/>
+        <w:spacing w:after="0" w:line="240" w:lineRule="auto"/>
+        <w:rPr>
+          <w:rFonts w:ascii="TT78o00" w:hAnsi="TT78o00" w:cs="TT78o00"/>
+        </w:rPr>
+      </w:pPr>
+      <w:r>
+        <w:rPr>
+          <w:rFonts w:ascii="TT78o00" w:hAnsi="TT78o00" w:cs="TT78o00"/>
+        </w:rPr>
+        <w:t>veckor. Projektet har varit mycket roligt att arbeta med och jag har lärt mig otroligt mycket under</w:t>
+      </w:r>
+    </w:p>
+    <w:p>
+      <w:pPr>
+        <w:rPr>
+          <w:rFonts w:ascii="Arial" w:hAnsi="Arial" w:cs="Arial"/>
+          <w:sz w:val="24"/>
+          <w:szCs w:val="24"/>
+        </w:rPr>
+      </w:pPr>
+      <w:proofErr w:type="gramStart"/>
+      <w:r>
+        <w:rPr>
+          <w:rFonts w:ascii="TT78o00" w:hAnsi="TT78o00" w:cs="TT78o00"/>
+        </w:rPr>
+        <w:t>dessa veckor.</w:t>
+      </w:r>
+      <w:proofErr w:type="gramEnd"/>
     </w:p>
     <w:p>
       <w:pPr>
@@ -246,7 +541,61 @@
           <w:sz w:val="24"/>
           <w:szCs w:val="24"/>
         </w:rPr>
-        <w:t xml:space="preserve">Visionen med Rabbid Wars var att skapa ett turbaserat spel med retrovibbar ifrån </w:t>
+        <w:t xml:space="preserve">Visionen med </w:t>
+      </w:r>
+      <w:proofErr w:type="spellStart"/>
+      <w:r>
+        <w:rPr>
+          <w:rFonts w:ascii="Arial" w:hAnsi="Arial" w:cs="Arial"/>
+          <w:sz w:val="24"/>
+          <w:szCs w:val="24"/>
+        </w:rPr>
+        <w:t>Rabbid</w:t>
+      </w:r>
+      <w:proofErr w:type="spellEnd"/>
+      <w:r>
+        <w:rPr>
+          <w:rFonts w:ascii="Arial" w:hAnsi="Arial" w:cs="Arial"/>
+          <w:sz w:val="24"/>
+          <w:szCs w:val="24"/>
+        </w:rPr>
+        <w:t xml:space="preserve"> </w:t>
+      </w:r>
+      <w:proofErr w:type="spellStart"/>
+      <w:r>
+        <w:rPr>
+          <w:rFonts w:ascii="Arial" w:hAnsi="Arial" w:cs="Arial"/>
+          <w:sz w:val="24"/>
+          <w:szCs w:val="24"/>
+        </w:rPr>
+        <w:t>Wars</w:t>
+      </w:r>
+      <w:proofErr w:type="spellEnd"/>
+      <w:r>
+        <w:rPr>
+          <w:rFonts w:ascii="Arial" w:hAnsi="Arial" w:cs="Arial"/>
+          <w:sz w:val="24"/>
+          <w:szCs w:val="24"/>
+        </w:rPr>
+        <w:t xml:space="preserve"> var att skapa ett turbaserat spel med </w:t>
+      </w:r>
+      <w:proofErr w:type="spellStart"/>
+      <w:r>
+        <w:rPr>
+          <w:rFonts w:ascii="Arial" w:hAnsi="Arial" w:cs="Arial"/>
+          <w:sz w:val="24"/>
+          <w:szCs w:val="24"/>
+        </w:rPr>
+        <w:t>retrovibbar</w:t>
+      </w:r>
+      <w:proofErr w:type="spellEnd"/>
+      <w:r>
+        <w:rPr>
+          <w:rFonts w:ascii="Arial" w:hAnsi="Arial" w:cs="Arial"/>
+          <w:sz w:val="24"/>
+          <w:szCs w:val="24"/>
+        </w:rPr>
+        <w:t xml:space="preserve"> ifrån </w:t>
       </w:r>
       <w:r>
         <w:rPr>
@@ -303,7 +652,43 @@
           <w:sz w:val="24"/>
           <w:szCs w:val="24"/>
         </w:rPr>
-        <w:t>Igenom projektet har jag även försökt lämna delleveranser varje vecka till min arbetsgivare genom att pusha på Github Gh-Pages gren.</w:t>
+        <w:t xml:space="preserve">Igenom projektet har jag även försökt lämna delleveranser varje vecka till min arbetsgivare genom att pusha på </w:t>
+      </w:r>
+      <w:proofErr w:type="spellStart"/>
+      <w:r>
+        <w:rPr>
+          <w:rFonts w:ascii="Arial" w:hAnsi="Arial" w:cs="Arial"/>
+          <w:sz w:val="24"/>
+          <w:szCs w:val="24"/>
+        </w:rPr>
+        <w:t>Github</w:t>
+      </w:r>
+      <w:proofErr w:type="spellEnd"/>
+      <w:r>
+        <w:rPr>
+          <w:rFonts w:ascii="Arial" w:hAnsi="Arial" w:cs="Arial"/>
+          <w:sz w:val="24"/>
+          <w:szCs w:val="24"/>
+        </w:rPr>
+        <w:t xml:space="preserve"> </w:t>
+      </w:r>
+      <w:proofErr w:type="spellStart"/>
+      <w:r>
+        <w:rPr>
+          <w:rFonts w:ascii="Arial" w:hAnsi="Arial" w:cs="Arial"/>
+          <w:sz w:val="24"/>
+          <w:szCs w:val="24"/>
+        </w:rPr>
+        <w:t>Gh-Pages</w:t>
+      </w:r>
+      <w:proofErr w:type="spellEnd"/>
+      <w:r>
+        <w:rPr>
+          <w:rFonts w:ascii="Arial" w:hAnsi="Arial" w:cs="Arial"/>
+          <w:sz w:val="24"/>
+          <w:szCs w:val="24"/>
+        </w:rPr>
+        <w:t xml:space="preserve"> gren.</w:t>
       </w:r>
     </w:p>
     <w:p>
@@ -531,7 +916,79 @@
           <w:sz w:val="24"/>
           <w:szCs w:val="24"/>
         </w:rPr>
-        <w:t xml:space="preserve">Enhetstestning var något jag testade på . Jag använde ett ramverk som heter Mocha ihop med bibloteket Chai med stöd av Sinon och Sinon Chai i min miljö för enhetstestning. Se </w:t>
+        <w:t xml:space="preserve">Enhetstestning var något jag testade på . Jag använde ett ramverk som heter </w:t>
+      </w:r>
+      <w:proofErr w:type="spellStart"/>
+      <w:r>
+        <w:rPr>
+          <w:rFonts w:ascii="Arial" w:hAnsi="Arial" w:cs="Arial"/>
+          <w:sz w:val="24"/>
+          <w:szCs w:val="24"/>
+        </w:rPr>
+        <w:t>Mocha</w:t>
+      </w:r>
+      <w:proofErr w:type="spellEnd"/>
+      <w:r>
+        <w:rPr>
+          <w:rFonts w:ascii="Arial" w:hAnsi="Arial" w:cs="Arial"/>
+          <w:sz w:val="24"/>
+          <w:szCs w:val="24"/>
+        </w:rPr>
+        <w:t xml:space="preserve"> ihop med </w:t>
+      </w:r>
+      <w:proofErr w:type="spellStart"/>
+      <w:r>
+        <w:rPr>
+          <w:rFonts w:ascii="Arial" w:hAnsi="Arial" w:cs="Arial"/>
+          <w:sz w:val="24"/>
+          <w:szCs w:val="24"/>
+        </w:rPr>
+        <w:t>bibloteket</w:t>
+      </w:r>
+      <w:proofErr w:type="spellEnd"/>
+      <w:r>
+        <w:rPr>
+          <w:rFonts w:ascii="Arial" w:hAnsi="Arial" w:cs="Arial"/>
+          <w:sz w:val="24"/>
+          <w:szCs w:val="24"/>
+        </w:rPr>
+        <w:t xml:space="preserve"> Chai med stöd av </w:t>
+      </w:r>
+      <w:proofErr w:type="spellStart"/>
+      <w:r>
+        <w:rPr>
+          <w:rFonts w:ascii="Arial" w:hAnsi="Arial" w:cs="Arial"/>
+          <w:sz w:val="24"/>
+          <w:szCs w:val="24"/>
+        </w:rPr>
+        <w:t>Sinon</w:t>
+      </w:r>
+      <w:proofErr w:type="spellEnd"/>
+      <w:r>
+        <w:rPr>
+          <w:rFonts w:ascii="Arial" w:hAnsi="Arial" w:cs="Arial"/>
+          <w:sz w:val="24"/>
+          <w:szCs w:val="24"/>
+        </w:rPr>
+        <w:t xml:space="preserve"> och </w:t>
+      </w:r>
+      <w:proofErr w:type="spellStart"/>
+      <w:r>
+        <w:rPr>
+          <w:rFonts w:ascii="Arial" w:hAnsi="Arial" w:cs="Arial"/>
+          <w:sz w:val="24"/>
+          <w:szCs w:val="24"/>
+        </w:rPr>
+        <w:t>Sinon</w:t>
+      </w:r>
+      <w:proofErr w:type="spellEnd"/>
+      <w:r>
+        <w:rPr>
+          <w:rFonts w:ascii="Arial" w:hAnsi="Arial" w:cs="Arial"/>
+          <w:sz w:val="24"/>
+          <w:szCs w:val="24"/>
+        </w:rPr>
+        <w:t xml:space="preserve"> Chai i min miljö för enhetstestning. Se </w:t>
       </w:r>
       <w:hyperlink r:id="rId9" w:history="1">
         <w:r>
@@ -541,16 +998,7 @@
             <w:sz w:val="24"/>
             <w:szCs w:val="24"/>
           </w:rPr>
-          <w:t>län</w:t>
-        </w:r>
-        <w:r>
-          <w:rPr>
-            <w:rStyle w:val="Hyperlink"/>
-            <w:rFonts w:ascii="Arial" w:hAnsi="Arial" w:cs="Arial"/>
-            <w:sz w:val="24"/>
-            <w:szCs w:val="24"/>
-          </w:rPr>
-          <w:t>k</w:t>
+          <w:t>länk</w:t>
         </w:r>
       </w:hyperlink>
       <w:r>
@@ -559,7 +1007,79 @@
           <w:sz w:val="24"/>
           <w:szCs w:val="24"/>
         </w:rPr>
-        <w:t xml:space="preserve"> för förklaring. Jag har verkligen bara sniffat på ytan här. Även om Chai ger än väldigt intuitiv syntax så är startstreckan på Mocha och Sinon för mig svår. Jag hade gärna förljupat mig inom detta men på grund av bristande tid och kunskap hann jag bara </w:t>
+        <w:t xml:space="preserve"> för förklaring. Jag har verkligen bara sniffat på ytan här. Även om Chai ger än väldigt intuitiv syntax så är </w:t>
+      </w:r>
+      <w:proofErr w:type="spellStart"/>
+      <w:r>
+        <w:rPr>
+          <w:rFonts w:ascii="Arial" w:hAnsi="Arial" w:cs="Arial"/>
+          <w:sz w:val="24"/>
+          <w:szCs w:val="24"/>
+        </w:rPr>
+        <w:t>startstreckan</w:t>
+      </w:r>
+      <w:proofErr w:type="spellEnd"/>
+      <w:r>
+        <w:rPr>
+          <w:rFonts w:ascii="Arial" w:hAnsi="Arial" w:cs="Arial"/>
+          <w:sz w:val="24"/>
+          <w:szCs w:val="24"/>
+        </w:rPr>
+        <w:t xml:space="preserve"> på </w:t>
+      </w:r>
+      <w:proofErr w:type="spellStart"/>
+      <w:r>
+        <w:rPr>
+          <w:rFonts w:ascii="Arial" w:hAnsi="Arial" w:cs="Arial"/>
+          <w:sz w:val="24"/>
+          <w:szCs w:val="24"/>
+        </w:rPr>
+        <w:t>Mocha</w:t>
+      </w:r>
+      <w:proofErr w:type="spellEnd"/>
+      <w:r>
+        <w:rPr>
+          <w:rFonts w:ascii="Arial" w:hAnsi="Arial" w:cs="Arial"/>
+          <w:sz w:val="24"/>
+          <w:szCs w:val="24"/>
+        </w:rPr>
+        <w:t xml:space="preserve"> och </w:t>
+      </w:r>
+      <w:proofErr w:type="spellStart"/>
+      <w:r>
+        <w:rPr>
+          <w:rFonts w:ascii="Arial" w:hAnsi="Arial" w:cs="Arial"/>
+          <w:sz w:val="24"/>
+          <w:szCs w:val="24"/>
+        </w:rPr>
+        <w:t>Sinon</w:t>
+      </w:r>
+      <w:proofErr w:type="spellEnd"/>
+      <w:r>
+        <w:rPr>
+          <w:rFonts w:ascii="Arial" w:hAnsi="Arial" w:cs="Arial"/>
+          <w:sz w:val="24"/>
+          <w:szCs w:val="24"/>
+        </w:rPr>
+        <w:t xml:space="preserve"> för mig svår. Jag hade gärna </w:t>
+      </w:r>
+      <w:proofErr w:type="spellStart"/>
+      <w:r>
+        <w:rPr>
+          <w:rFonts w:ascii="Arial" w:hAnsi="Arial" w:cs="Arial"/>
+          <w:sz w:val="24"/>
+          <w:szCs w:val="24"/>
+        </w:rPr>
+        <w:t>förljupat</w:t>
+      </w:r>
+      <w:proofErr w:type="spellEnd"/>
+      <w:r>
+        <w:rPr>
+          <w:rFonts w:ascii="Arial" w:hAnsi="Arial" w:cs="Arial"/>
+          <w:sz w:val="24"/>
+          <w:szCs w:val="24"/>
+        </w:rPr>
+        <w:t xml:space="preserve"> mig inom detta men på grund av bristande tid och kunskap hann jag bara </w:t>
       </w:r>
       <w:hyperlink r:id="rId10" w:history="1">
         <w:r>
@@ -569,34 +1089,7 @@
             <w:sz w:val="24"/>
             <w:szCs w:val="24"/>
           </w:rPr>
-          <w:t>te</w:t>
-        </w:r>
-        <w:r>
-          <w:rPr>
-            <w:rStyle w:val="Hyperlink"/>
-            <w:rFonts w:ascii="Arial" w:hAnsi="Arial" w:cs="Arial"/>
-            <w:sz w:val="24"/>
-            <w:szCs w:val="24"/>
-          </w:rPr>
-          <w:t>s</w:t>
-        </w:r>
-        <w:r>
-          <w:rPr>
-            <w:rStyle w:val="Hyperlink"/>
-            <w:rFonts w:ascii="Arial" w:hAnsi="Arial" w:cs="Arial"/>
-            <w:sz w:val="24"/>
-            <w:szCs w:val="24"/>
-          </w:rPr>
-          <w:t>t</w:t>
-        </w:r>
-        <w:r>
-          <w:rPr>
-            <w:rStyle w:val="Hyperlink"/>
-            <w:rFonts w:ascii="Arial" w:hAnsi="Arial" w:cs="Arial"/>
-            <w:sz w:val="24"/>
-            <w:szCs w:val="24"/>
-          </w:rPr>
-          <w:t>a</w:t>
+          <w:t>testa</w:t>
         </w:r>
       </w:hyperlink>
       <w:r>
@@ -605,7 +1098,35 @@
           <w:sz w:val="24"/>
           <w:szCs w:val="24"/>
         </w:rPr>
-        <w:t xml:space="preserve"> min Gun.JS </w:t>
+        <w:t xml:space="preserve"> min </w:t>
+      </w:r>
+      <w:proofErr w:type="spellStart"/>
+      <w:r>
+        <w:rPr>
+          <w:rFonts w:ascii="Arial" w:hAnsi="Arial" w:cs="Arial"/>
+          <w:sz w:val="24"/>
+          <w:szCs w:val="24"/>
+        </w:rPr>
+        <w:t>Gun</w:t>
+      </w:r>
+      <w:proofErr w:type="gramStart"/>
+      <w:r>
+        <w:rPr>
+          <w:rFonts w:ascii="Arial" w:hAnsi="Arial" w:cs="Arial"/>
+          <w:sz w:val="24"/>
+          <w:szCs w:val="24"/>
+        </w:rPr>
+        <w:t>.JS</w:t>
+      </w:r>
+      <w:proofErr w:type="spellEnd"/>
+      <w:proofErr w:type="gramEnd"/>
+      <w:r>
+        <w:rPr>
+          <w:rFonts w:ascii="Arial" w:hAnsi="Arial" w:cs="Arial"/>
+          <w:sz w:val="24"/>
+          <w:szCs w:val="24"/>
+        </w:rPr>
+        <w:t xml:space="preserve"> </w:t>
       </w:r>
     </w:p>
     <w:p>
@@ -736,7 +1257,25 @@
           <w:sz w:val="24"/>
           <w:szCs w:val="24"/>
         </w:rPr>
-        <w:t xml:space="preserve">Tack vare att genom arbetet Scrum har jag kunnat planera min tid på ett bra sätt. På grund av ett väldigt uppbokat vardagsliv har jag ändå kunnat planera och anpassa mig på ett bra sätt gentemot förändringar i vardagen. Jag har använt en </w:t>
+        <w:t xml:space="preserve">Tack vare att genom arbetet </w:t>
+      </w:r>
+      <w:proofErr w:type="spellStart"/>
+      <w:r>
+        <w:rPr>
+          <w:rFonts w:ascii="Arial" w:hAnsi="Arial" w:cs="Arial"/>
+          <w:sz w:val="24"/>
+          <w:szCs w:val="24"/>
+        </w:rPr>
+        <w:t>Scrum</w:t>
+      </w:r>
+      <w:proofErr w:type="spellEnd"/>
+      <w:r>
+        <w:rPr>
+          <w:rFonts w:ascii="Arial" w:hAnsi="Arial" w:cs="Arial"/>
+          <w:sz w:val="24"/>
+          <w:szCs w:val="24"/>
+        </w:rPr>
+        <w:t xml:space="preserve"> har jag kunnat planera min tid på ett bra sätt. På grund av ett väldigt uppbokat vardagsliv har jag ändå kunnat planera och anpassa mig på ett bra sätt gentemot förändringar i vardagen. Jag har använt en </w:t>
       </w:r>
       <w:hyperlink r:id="rId12" w:history="1">
         <w:r>
@@ -850,7 +1389,33 @@
           <w:sz w:val="24"/>
           <w:szCs w:val="24"/>
         </w:rPr>
-        <w:t xml:space="preserve"> Det medförde att jag fick ett väldigt stort fokus på uppfylla dessa krav funktionellt i min applikation. Vilket i sig gjorde att jag tappat jättemycket tid för implementering av gränssnittet och spelupplevelsen.  Eftersom spelupplevelsen och balans i spelet är väldigt viktigt för slutprodukten så skulle jag behöva kasta baskraven åt sidan ett par veckor och istället fokusera på balans i spelet och spelupplevelse.</w:t>
+        <w:t xml:space="preserve"> Det medförde att jag fick </w:t>
+      </w:r>
+      <w:proofErr w:type="gramStart"/>
+      <w:r>
+        <w:rPr>
+          <w:rFonts w:ascii="Arial" w:hAnsi="Arial" w:cs="Arial"/>
+          <w:sz w:val="24"/>
+          <w:szCs w:val="24"/>
+        </w:rPr>
+        <w:t>ett</w:t>
+      </w:r>
+      <w:proofErr w:type="gramEnd"/>
+      <w:r>
+        <w:rPr>
+          <w:rFonts w:ascii="Arial" w:hAnsi="Arial" w:cs="Arial"/>
+          <w:sz w:val="24"/>
+          <w:szCs w:val="24"/>
+        </w:rPr>
+        <w:t xml:space="preserve"> väldigt stort fokus på uppfylla dessa krav funktionellt i min applikation. Vilket i sig gjorde att jag tappat jättemycket tid för implementering av gränssnittet och spelupplevelsen.  Eftersom spelupplevelsen och balans i spelet är väldigt viktigt för slutprodukten så skulle jag behöva kasta baskraven åt sidan ett par veckor och istället fokusera på balans i spelet och spelupplevelse.</w:t>
+      </w:r>
+      <w:r>
+        <w:rPr>
+          <w:rFonts w:ascii="Arial" w:hAnsi="Arial" w:cs="Arial"/>
+          <w:sz w:val="24"/>
+          <w:szCs w:val="24"/>
+        </w:rPr>
+        <w:t xml:space="preserve"> </w:t>
       </w:r>
     </w:p>
     <w:p>
@@ -875,7 +1440,16 @@
           <w:sz w:val="24"/>
           <w:szCs w:val="24"/>
         </w:rPr>
-        <w:t xml:space="preserve"> skapat många buggar </w:t>
+        <w:t xml:space="preserve"> skapat många </w:t>
+      </w:r>
+      <w:proofErr w:type="gramStart"/>
+      <w:r>
+        <w:rPr>
+          <w:rFonts w:ascii="Arial" w:hAnsi="Arial" w:cs="Arial"/>
+          <w:sz w:val="24"/>
+          <w:szCs w:val="24"/>
+        </w:rPr>
+        <w:t xml:space="preserve">buggar </w:t>
       </w:r>
       <w:r>
         <w:rPr>
@@ -885,6 +1459,7 @@
         </w:rPr>
         <w:t xml:space="preserve"> och</w:t>
       </w:r>
+      <w:proofErr w:type="gramEnd"/>
       <w:r>
         <w:rPr>
           <w:rFonts w:ascii="Arial" w:hAnsi="Arial" w:cs="Arial"/>
@@ -901,6 +1476,167 @@
         </w:rPr>
         <w:t xml:space="preserve"> tidskrävande för mig. Om jag gör fler spel så kommer försöka fokusera mer på spelupplevelsen och mindre på spelets fysiska lagar.  </w:t>
       </w:r>
+    </w:p>
+    <w:p>
+      <w:pPr>
+        <w:rPr>
+          <w:rFonts w:ascii="Arial" w:hAnsi="Arial" w:cs="Arial"/>
+          <w:sz w:val="24"/>
+          <w:szCs w:val="24"/>
+        </w:rPr>
+      </w:pPr>
+      <w:r>
+        <w:rPr>
+          <w:rFonts w:ascii="Arial" w:hAnsi="Arial" w:cs="Arial"/>
+          <w:sz w:val="24"/>
+          <w:szCs w:val="24"/>
+        </w:rPr>
+        <w:t xml:space="preserve">Eftersom jag aldrig utvecklat ett spel innan har jag fått </w:t>
+      </w:r>
+      <w:proofErr w:type="spellStart"/>
+      <w:r>
+        <w:rPr>
+          <w:rFonts w:ascii="Arial" w:hAnsi="Arial" w:cs="Arial"/>
+          <w:sz w:val="24"/>
+          <w:szCs w:val="24"/>
+        </w:rPr>
+        <w:t>refaktorera</w:t>
+      </w:r>
+      <w:proofErr w:type="spellEnd"/>
+      <w:r>
+        <w:rPr>
+          <w:rFonts w:ascii="Arial" w:hAnsi="Arial" w:cs="Arial"/>
+          <w:sz w:val="24"/>
+          <w:szCs w:val="24"/>
+        </w:rPr>
+        <w:t xml:space="preserve"> kod hela tiden. Jag försökte att skapa en bra struktur men igenom hela projektet har jag gång på gång fått </w:t>
+      </w:r>
+      <w:proofErr w:type="spellStart"/>
+      <w:r>
+        <w:rPr>
+          <w:rFonts w:ascii="Arial" w:hAnsi="Arial" w:cs="Arial"/>
+          <w:sz w:val="24"/>
+          <w:szCs w:val="24"/>
+        </w:rPr>
+        <w:t>refaktorera</w:t>
+      </w:r>
+      <w:proofErr w:type="spellEnd"/>
+      <w:r>
+        <w:rPr>
+          <w:rFonts w:ascii="Arial" w:hAnsi="Arial" w:cs="Arial"/>
+          <w:sz w:val="24"/>
+          <w:szCs w:val="24"/>
+        </w:rPr>
+        <w:t xml:space="preserve">. Detta har tagit lång tid och ibland har även oväntade buggar inträffat efter </w:t>
+      </w:r>
+      <w:proofErr w:type="spellStart"/>
+      <w:r>
+        <w:rPr>
+          <w:rFonts w:ascii="Arial" w:hAnsi="Arial" w:cs="Arial"/>
+          <w:sz w:val="24"/>
+          <w:szCs w:val="24"/>
+        </w:rPr>
+        <w:t>refaktorering</w:t>
+      </w:r>
+      <w:proofErr w:type="spellEnd"/>
+      <w:r>
+        <w:rPr>
+          <w:rFonts w:ascii="Arial" w:hAnsi="Arial" w:cs="Arial"/>
+          <w:sz w:val="24"/>
+          <w:szCs w:val="24"/>
+        </w:rPr>
+        <w:t xml:space="preserve">. Nästa gång jag tar på mig ett liknande projekt eller startar om detta hoppas jag att jag har mer grund att stå på så jag tidigare kan sätta upp struktur för min applikation om vad de olika komponenternas uppgift är.  </w:t>
+      </w:r>
+    </w:p>
+    <w:p>
+      <w:pPr>
+        <w:rPr>
+          <w:rFonts w:ascii="Arial" w:hAnsi="Arial" w:cs="Arial"/>
+          <w:sz w:val="24"/>
+          <w:szCs w:val="24"/>
+        </w:rPr>
+      </w:pPr>
+    </w:p>
+    <w:p>
+      <w:pPr>
+        <w:rPr>
+          <w:rFonts w:ascii="Arial" w:hAnsi="Arial" w:cs="Arial"/>
+          <w:sz w:val="24"/>
+          <w:szCs w:val="24"/>
+        </w:rPr>
+      </w:pPr>
+    </w:p>
+    <w:p>
+      <w:pPr>
+        <w:rPr>
+          <w:rFonts w:ascii="Arial" w:hAnsi="Arial" w:cs="Arial"/>
+          <w:sz w:val="24"/>
+          <w:szCs w:val="24"/>
+        </w:rPr>
+      </w:pPr>
+    </w:p>
+    <w:p>
+      <w:pPr>
+        <w:rPr>
+          <w:rFonts w:ascii="Arial" w:hAnsi="Arial" w:cs="Arial"/>
+          <w:sz w:val="24"/>
+          <w:szCs w:val="24"/>
+        </w:rPr>
+      </w:pPr>
+    </w:p>
+    <w:p>
+      <w:pPr>
+        <w:rPr>
+          <w:rFonts w:ascii="Arial" w:hAnsi="Arial" w:cs="Arial"/>
+          <w:sz w:val="24"/>
+          <w:szCs w:val="24"/>
+        </w:rPr>
+      </w:pPr>
+    </w:p>
+    <w:p>
+      <w:pPr>
+        <w:rPr>
+          <w:rFonts w:ascii="Arial" w:hAnsi="Arial" w:cs="Arial"/>
+          <w:sz w:val="24"/>
+          <w:szCs w:val="24"/>
+        </w:rPr>
+      </w:pPr>
+    </w:p>
+    <w:p>
+      <w:pPr>
+        <w:rPr>
+          <w:rFonts w:ascii="Arial" w:hAnsi="Arial" w:cs="Arial"/>
+          <w:sz w:val="24"/>
+          <w:szCs w:val="24"/>
+        </w:rPr>
+      </w:pPr>
+    </w:p>
+    <w:p>
+      <w:pPr>
+        <w:rPr>
+          <w:rFonts w:ascii="Arial" w:hAnsi="Arial" w:cs="Arial"/>
+          <w:sz w:val="24"/>
+          <w:szCs w:val="24"/>
+        </w:rPr>
+      </w:pPr>
+    </w:p>
+    <w:p>
+      <w:pPr>
+        <w:rPr>
+          <w:rFonts w:ascii="Arial" w:hAnsi="Arial" w:cs="Arial"/>
+          <w:sz w:val="24"/>
+          <w:szCs w:val="24"/>
+        </w:rPr>
+      </w:pPr>
+    </w:p>
+    <w:p>
+      <w:pPr>
+        <w:rPr>
+          <w:rFonts w:ascii="Arial" w:hAnsi="Arial" w:cs="Arial"/>
+          <w:sz w:val="24"/>
+          <w:szCs w:val="24"/>
+        </w:rPr>
+      </w:pPr>
     </w:p>
     <w:p>
       <w:pPr>
@@ -928,20 +1664,29 @@
           <w:szCs w:val="36"/>
         </w:rPr>
       </w:pPr>
-      <w:r>
+    </w:p>
+    <w:p>
+      <w:pPr>
         <w:rPr>
           <w:rFonts w:ascii="Arial" w:hAnsi="Arial" w:cs="Arial"/>
           <w:sz w:val="36"/>
           <w:szCs w:val="36"/>
         </w:rPr>
-        <w:t>Sammanfattning</w:t>
-      </w:r>
+      </w:pPr>
       <w:r>
         <w:rPr>
           <w:rFonts w:ascii="Arial" w:hAnsi="Arial" w:cs="Arial"/>
           <w:sz w:val="36"/>
           <w:szCs w:val="36"/>
         </w:rPr>
+        <w:t>Sammanfattning</w:t>
+      </w:r>
+      <w:r>
+        <w:rPr>
+          <w:rFonts w:ascii="Arial" w:hAnsi="Arial" w:cs="Arial"/>
+          <w:sz w:val="36"/>
+          <w:szCs w:val="36"/>
+        </w:rPr>
         <w:t>:</w:t>
       </w:r>
     </w:p>
@@ -959,8 +1704,353 @@
           <w:sz w:val="24"/>
           <w:szCs w:val="24"/>
         </w:rPr>
-        <w:t>Ipsus lorum.</w:t>
-      </w:r>
+        <w:t xml:space="preserve">Det första som slår mig är hur svårt det är att arbeta mot redan utsatta mål. Jag skrev baskraven tidigt i projektet och har medvetet implementerat kod emot </w:t>
+      </w:r>
+      <w:proofErr w:type="gramStart"/>
+      <w:r>
+        <w:rPr>
+          <w:rFonts w:ascii="Arial" w:hAnsi="Arial" w:cs="Arial"/>
+          <w:sz w:val="24"/>
+          <w:szCs w:val="24"/>
+        </w:rPr>
+        <w:t>uppfylla</w:t>
+      </w:r>
+      <w:proofErr w:type="gramEnd"/>
+      <w:r>
+        <w:rPr>
+          <w:rFonts w:ascii="Arial" w:hAnsi="Arial" w:cs="Arial"/>
+          <w:sz w:val="24"/>
+          <w:szCs w:val="24"/>
+        </w:rPr>
+        <w:t xml:space="preserve"> dom. </w:t>
+      </w:r>
+      <w:proofErr w:type="spellStart"/>
+      <w:r>
+        <w:rPr>
+          <w:rFonts w:ascii="Arial" w:hAnsi="Arial" w:cs="Arial"/>
+          <w:sz w:val="24"/>
+          <w:szCs w:val="24"/>
+        </w:rPr>
+        <w:t>Någongång</w:t>
+      </w:r>
+      <w:proofErr w:type="spellEnd"/>
+      <w:r>
+        <w:rPr>
+          <w:rFonts w:ascii="Arial" w:hAnsi="Arial" w:cs="Arial"/>
+          <w:sz w:val="24"/>
+          <w:szCs w:val="24"/>
+        </w:rPr>
+        <w:t xml:space="preserve"> i mitten av projektet inser jag att dels är </w:t>
+      </w:r>
+      <w:proofErr w:type="spellStart"/>
+      <w:r>
+        <w:rPr>
+          <w:rFonts w:ascii="Arial" w:hAnsi="Arial" w:cs="Arial"/>
+          <w:sz w:val="24"/>
+          <w:szCs w:val="24"/>
+        </w:rPr>
+        <w:t>endel</w:t>
+      </w:r>
+      <w:proofErr w:type="spellEnd"/>
+      <w:r>
+        <w:rPr>
+          <w:rFonts w:ascii="Arial" w:hAnsi="Arial" w:cs="Arial"/>
+          <w:sz w:val="24"/>
+          <w:szCs w:val="24"/>
+        </w:rPr>
+        <w:t xml:space="preserve"> baskrav felaktigt formulerade och </w:t>
+      </w:r>
+      <w:proofErr w:type="spellStart"/>
+      <w:r>
+        <w:rPr>
+          <w:rFonts w:ascii="Arial" w:hAnsi="Arial" w:cs="Arial"/>
+          <w:sz w:val="24"/>
+          <w:szCs w:val="24"/>
+        </w:rPr>
+        <w:t>endel</w:t>
+      </w:r>
+      <w:proofErr w:type="spellEnd"/>
+      <w:r>
+        <w:rPr>
+          <w:rFonts w:ascii="Arial" w:hAnsi="Arial" w:cs="Arial"/>
+          <w:sz w:val="24"/>
+          <w:szCs w:val="24"/>
+        </w:rPr>
+        <w:t xml:space="preserve"> skulle kunna tas bort och flera läggas till. Jag kan tänka mig dilemmat i en release för kund när de ställt upp vissa krav och när produkten är färdig så har man fått en taskig produkt för baskraven var felaktigt ställda. Jag utgår ifrån att man med erfar</w:t>
+      </w:r>
+      <w:r>
+        <w:rPr>
+          <w:rFonts w:ascii="Arial" w:hAnsi="Arial" w:cs="Arial"/>
+          <w:sz w:val="24"/>
+          <w:szCs w:val="24"/>
+        </w:rPr>
+        <w:t>e</w:t>
+      </w:r>
+      <w:r>
+        <w:rPr>
+          <w:rFonts w:ascii="Arial" w:hAnsi="Arial" w:cs="Arial"/>
+          <w:sz w:val="24"/>
+          <w:szCs w:val="24"/>
+        </w:rPr>
+        <w:t xml:space="preserve">nhet och kommunikation med kund kan undvika dessa misstag. Jag </w:t>
+      </w:r>
+      <w:proofErr w:type="spellStart"/>
+      <w:r>
+        <w:rPr>
+          <w:rFonts w:ascii="Arial" w:hAnsi="Arial" w:cs="Arial"/>
+          <w:sz w:val="24"/>
+          <w:szCs w:val="24"/>
+        </w:rPr>
+        <w:t>harde</w:t>
+      </w:r>
+      <w:proofErr w:type="spellEnd"/>
+      <w:r>
+        <w:rPr>
+          <w:rFonts w:ascii="Arial" w:hAnsi="Arial" w:cs="Arial"/>
+          <w:sz w:val="24"/>
+          <w:szCs w:val="24"/>
+        </w:rPr>
+        <w:t xml:space="preserve"> själv i mitt projekt kunnat ändra eller slopa ett par baskrav för ett snabbare och eventuellt bättre resultat av produkt. Men jag valde att ha </w:t>
+      </w:r>
+      <w:proofErr w:type="gramStart"/>
+      <w:r>
+        <w:rPr>
+          <w:rFonts w:ascii="Arial" w:hAnsi="Arial" w:cs="Arial"/>
+          <w:sz w:val="24"/>
+          <w:szCs w:val="24"/>
+        </w:rPr>
+        <w:t>dom</w:t>
+      </w:r>
+      <w:proofErr w:type="gramEnd"/>
+      <w:r>
+        <w:rPr>
+          <w:rFonts w:ascii="Arial" w:hAnsi="Arial" w:cs="Arial"/>
+          <w:sz w:val="24"/>
+          <w:szCs w:val="24"/>
+        </w:rPr>
+        <w:t xml:space="preserve"> kvar. </w:t>
+      </w:r>
+    </w:p>
+    <w:p>
+      <w:pPr>
+        <w:rPr>
+          <w:rFonts w:ascii="Arial" w:hAnsi="Arial" w:cs="Arial"/>
+          <w:sz w:val="24"/>
+          <w:szCs w:val="24"/>
+        </w:rPr>
+      </w:pPr>
+      <w:r>
+        <w:rPr>
+          <w:rFonts w:ascii="Arial" w:hAnsi="Arial" w:cs="Arial"/>
+          <w:sz w:val="24"/>
+          <w:szCs w:val="24"/>
+        </w:rPr>
+        <w:t>Det känns som denna release är en prototyp att arbeta vidare på. Som man kan testa spelets balans, upplevelse och kodstruktur med för att sedan implementera om i en ny release.</w:t>
+      </w:r>
+      <w:r>
+        <w:rPr>
+          <w:rFonts w:ascii="Arial" w:hAnsi="Arial" w:cs="Arial"/>
+          <w:sz w:val="24"/>
+          <w:szCs w:val="24"/>
+        </w:rPr>
+        <w:t xml:space="preserve"> Det finns mängder mer roliga spel objekt man skulle kunna krydda produkten med. Andra mål i framtida version skulle vara att införa spel mot andra användare. </w:t>
+      </w:r>
+    </w:p>
+    <w:p>
+      <w:pPr>
+        <w:rPr>
+          <w:rFonts w:ascii="Arial" w:hAnsi="Arial" w:cs="Arial"/>
+          <w:sz w:val="24"/>
+          <w:szCs w:val="24"/>
+        </w:rPr>
+      </w:pPr>
+      <w:r>
+        <w:rPr>
+          <w:rFonts w:ascii="Arial" w:hAnsi="Arial" w:cs="Arial"/>
+          <w:sz w:val="24"/>
+          <w:szCs w:val="24"/>
+        </w:rPr>
+        <w:t xml:space="preserve">Tiden jag har använt har verkligen gett mig en </w:t>
+      </w:r>
+      <w:proofErr w:type="spellStart"/>
+      <w:r>
+        <w:rPr>
+          <w:rFonts w:ascii="Arial" w:hAnsi="Arial" w:cs="Arial"/>
+          <w:sz w:val="24"/>
+          <w:szCs w:val="24"/>
+        </w:rPr>
+        <w:t>jupare</w:t>
+      </w:r>
+      <w:proofErr w:type="spellEnd"/>
+      <w:r>
+        <w:rPr>
+          <w:rFonts w:ascii="Arial" w:hAnsi="Arial" w:cs="Arial"/>
+          <w:sz w:val="24"/>
+          <w:szCs w:val="24"/>
+        </w:rPr>
+        <w:t xml:space="preserve"> kunskap om</w:t>
+      </w:r>
+      <w:r>
+        <w:rPr>
+          <w:rFonts w:ascii="Arial" w:hAnsi="Arial" w:cs="Arial"/>
+          <w:sz w:val="24"/>
+          <w:szCs w:val="24"/>
+        </w:rPr>
+        <w:t xml:space="preserve"> programmering i JavaScript generellt. Men särkilt i hur man bäst implementerar olika former av media. Eftersom det </w:t>
+      </w:r>
+      <w:proofErr w:type="spellStart"/>
+      <w:r>
+        <w:rPr>
+          <w:rFonts w:ascii="Arial" w:hAnsi="Arial" w:cs="Arial"/>
+          <w:sz w:val="24"/>
+          <w:szCs w:val="24"/>
+        </w:rPr>
+        <w:t>spännt</w:t>
+      </w:r>
+      <w:proofErr w:type="spellEnd"/>
+      <w:r>
+        <w:rPr>
+          <w:rFonts w:ascii="Arial" w:hAnsi="Arial" w:cs="Arial"/>
+          <w:sz w:val="24"/>
+          <w:szCs w:val="24"/>
+        </w:rPr>
+        <w:t xml:space="preserve"> allt </w:t>
+      </w:r>
+      <w:proofErr w:type="spellStart"/>
+      <w:r>
+        <w:rPr>
+          <w:rFonts w:ascii="Arial" w:hAnsi="Arial" w:cs="Arial"/>
+          <w:sz w:val="24"/>
+          <w:szCs w:val="24"/>
+        </w:rPr>
+        <w:t>imellan</w:t>
+      </w:r>
+      <w:proofErr w:type="spellEnd"/>
+      <w:r>
+        <w:rPr>
+          <w:rFonts w:ascii="Arial" w:hAnsi="Arial" w:cs="Arial"/>
+          <w:sz w:val="24"/>
+          <w:szCs w:val="24"/>
+        </w:rPr>
+        <w:t xml:space="preserve"> rendering av </w:t>
+      </w:r>
+      <w:proofErr w:type="spellStart"/>
+      <w:r>
+        <w:rPr>
+          <w:rFonts w:ascii="Arial" w:hAnsi="Arial" w:cs="Arial"/>
+          <w:sz w:val="24"/>
+          <w:szCs w:val="24"/>
+        </w:rPr>
+        <w:t>fps</w:t>
+      </w:r>
+      <w:proofErr w:type="spellEnd"/>
+      <w:r>
+        <w:rPr>
+          <w:rFonts w:ascii="Arial" w:hAnsi="Arial" w:cs="Arial"/>
+          <w:sz w:val="24"/>
+          <w:szCs w:val="24"/>
+        </w:rPr>
+        <w:t>, bilder, ljud, animering så känner jag en mycket bättre generell kunskap där.</w:t>
+      </w:r>
+    </w:p>
+    <w:p>
+      <w:pPr>
+        <w:rPr>
+          <w:rFonts w:ascii="Arial" w:hAnsi="Arial" w:cs="Arial"/>
+          <w:sz w:val="24"/>
+          <w:szCs w:val="24"/>
+        </w:rPr>
+      </w:pPr>
+      <w:r>
+        <w:rPr>
+          <w:rFonts w:ascii="Arial" w:hAnsi="Arial" w:cs="Arial"/>
+          <w:sz w:val="24"/>
+          <w:szCs w:val="24"/>
+        </w:rPr>
+        <w:t xml:space="preserve">Andra </w:t>
+      </w:r>
+      <w:proofErr w:type="spellStart"/>
+      <w:r>
+        <w:rPr>
+          <w:rFonts w:ascii="Arial" w:hAnsi="Arial" w:cs="Arial"/>
+          <w:sz w:val="24"/>
+          <w:szCs w:val="24"/>
+        </w:rPr>
+        <w:t>lärdommar</w:t>
+      </w:r>
+      <w:proofErr w:type="spellEnd"/>
+      <w:r>
+        <w:rPr>
+          <w:rFonts w:ascii="Arial" w:hAnsi="Arial" w:cs="Arial"/>
+          <w:sz w:val="24"/>
+          <w:szCs w:val="24"/>
+        </w:rPr>
+        <w:t xml:space="preserve"> som jag kommer ha nytta av i framtida kurser/arbeten är enhetstestningen av </w:t>
+      </w:r>
+      <w:proofErr w:type="spellStart"/>
+      <w:r>
+        <w:rPr>
+          <w:rFonts w:ascii="Arial" w:hAnsi="Arial" w:cs="Arial"/>
+          <w:sz w:val="24"/>
+          <w:szCs w:val="24"/>
+        </w:rPr>
+        <w:t>Gun</w:t>
+      </w:r>
+      <w:proofErr w:type="gramStart"/>
+      <w:r>
+        <w:rPr>
+          <w:rFonts w:ascii="Arial" w:hAnsi="Arial" w:cs="Arial"/>
+          <w:sz w:val="24"/>
+          <w:szCs w:val="24"/>
+        </w:rPr>
+        <w:t>.JS</w:t>
+      </w:r>
+      <w:proofErr w:type="spellEnd"/>
+      <w:proofErr w:type="gramEnd"/>
+      <w:r>
+        <w:rPr>
+          <w:rFonts w:ascii="Arial" w:hAnsi="Arial" w:cs="Arial"/>
+          <w:sz w:val="24"/>
+          <w:szCs w:val="24"/>
+        </w:rPr>
+        <w:t xml:space="preserve"> som jag gjorde. Trots att jag bara har glipat lite på dörren när det gäller enhetstestning så kommer jag absolut ha nytta av den kunskap och generella insikt om hur det fungerar som jag fick. Till att arbeta testdrivet är det en lång väg, men att testa på enhetstestning fick mig att inse dilemmat med funktioner som gör flera saker. Man har ju blivit predikad att en funktion ska leva sitt egna liv och endast uppfylla sin funktion. Men genom enhetstesta har jag förstått nyttan av detta. Dels så blir det mycket lättare att testa. Men även kodstruktur blir mycket tydligare och förhoppningsvis behövs kod inte </w:t>
+      </w:r>
+      <w:proofErr w:type="spellStart"/>
+      <w:r>
+        <w:rPr>
+          <w:rFonts w:ascii="Arial" w:hAnsi="Arial" w:cs="Arial"/>
+          <w:sz w:val="24"/>
+          <w:szCs w:val="24"/>
+        </w:rPr>
+        <w:t>refaktoreras</w:t>
+      </w:r>
+      <w:proofErr w:type="spellEnd"/>
+      <w:r>
+        <w:rPr>
+          <w:rFonts w:ascii="Arial" w:hAnsi="Arial" w:cs="Arial"/>
+          <w:sz w:val="24"/>
+          <w:szCs w:val="24"/>
+        </w:rPr>
+        <w:t xml:space="preserve"> lika mycket.</w:t>
+      </w:r>
+    </w:p>
+    <w:p>
+      <w:pPr>
+        <w:rPr>
+          <w:rFonts w:ascii="Arial" w:hAnsi="Arial" w:cs="Arial"/>
+          <w:sz w:val="24"/>
+          <w:szCs w:val="24"/>
+        </w:rPr>
+      </w:pPr>
+    </w:p>
+    <w:p>
+      <w:pPr>
+        <w:rPr>
+          <w:rFonts w:ascii="Arial" w:hAnsi="Arial" w:cs="Arial"/>
+          <w:sz w:val="24"/>
+          <w:szCs w:val="24"/>
+        </w:rPr>
+      </w:pPr>
     </w:p>
     <w:p>
       <w:pPr>
@@ -995,24 +2085,6 @@
           <w:szCs w:val="24"/>
         </w:rPr>
         <w:br w:type="page"/>
-      </w:r>
-    </w:p>
-    <w:p>
-      <w:pPr>
-        <w:rPr>
-          <w:rFonts w:ascii="Arial" w:hAnsi="Arial" w:cs="Arial"/>
-          <w:sz w:val="24"/>
-          <w:szCs w:val="24"/>
-        </w:rPr>
-      </w:pPr>
-      <w:r>
-        <w:rPr>
-          <w:rFonts w:ascii="Arial" w:hAnsi="Arial" w:cs="Arial"/>
-          <w:sz w:val="24"/>
-          <w:szCs w:val="24"/>
-        </w:rPr>
-        <w:lastRenderedPageBreak/>
-        <w:t>dlar om ipsum.</w:t>
       </w:r>
     </w:p>
     <w:sectPr>
@@ -1135,8 +2207,16 @@
             <w:rPr>
               <w:rFonts w:ascii="Arial" w:hAnsi="Arial" w:cs="Arial"/>
             </w:rPr>
-            <w:t>Post Mortem</w:t>
+            <w:t xml:space="preserve">Post </w:t>
           </w:r>
+          <w:proofErr w:type="spellStart"/>
+          <w:r>
+            <w:rPr>
+              <w:rFonts w:ascii="Arial" w:hAnsi="Arial" w:cs="Arial"/>
+            </w:rPr>
+            <w:t>Mortem</w:t>
+          </w:r>
+          <w:proofErr w:type="spellEnd"/>
         </w:p>
       </w:tc>
       <w:tc>
@@ -1179,7 +2259,7 @@
               <w:noProof/>
               <w:color w:val="FFFFFF" w:themeColor="background1"/>
             </w:rPr>
-            <w:t>5</w:t>
+            <w:t>2</w:t>
           </w:r>
           <w:r>
             <w:rPr>
@@ -1262,8 +2342,18 @@
         <w:sz w:val="24"/>
         <w:szCs w:val="24"/>
       </w:rPr>
-      <w:t>Post Mortem</w:t>
+      <w:t xml:space="preserve">Post </w:t>
     </w:r>
+    <w:proofErr w:type="spellStart"/>
+    <w:r>
+      <w:rPr>
+        <w:rFonts w:ascii="Arial" w:hAnsi="Arial" w:cs="Arial"/>
+        <w:sz w:val="24"/>
+        <w:szCs w:val="24"/>
+      </w:rPr>
+      <w:t>Mortem</w:t>
+    </w:r>
+    <w:proofErr w:type="spellEnd"/>
   </w:p>
   <w:p>
     <w:pPr>
@@ -1280,7 +2370,25 @@
         <w:sz w:val="24"/>
         <w:szCs w:val="24"/>
       </w:rPr>
-      <w:t>Individuellt mjukvaruuvecklingsprojekt (VT 2014)</w:t>
+      <w:t xml:space="preserve">Individuellt </w:t>
+    </w:r>
+    <w:proofErr w:type="spellStart"/>
+    <w:r>
+      <w:rPr>
+        <w:rFonts w:ascii="Arial" w:hAnsi="Arial" w:cs="Arial"/>
+        <w:sz w:val="24"/>
+        <w:szCs w:val="24"/>
+      </w:rPr>
+      <w:t>mjukvaruuvecklingsprojekt</w:t>
+    </w:r>
+    <w:proofErr w:type="spellEnd"/>
+    <w:r>
+      <w:rPr>
+        <w:rFonts w:ascii="Arial" w:hAnsi="Arial" w:cs="Arial"/>
+        <w:sz w:val="24"/>
+        <w:szCs w:val="24"/>
+      </w:rPr>
+      <w:t xml:space="preserve"> (VT 2014)</w:t>
     </w:r>
   </w:p>
 </w:hdr>
@@ -1450,6 +2558,7 @@
   <w:style w:type="character" w:default="1" w:styleId="DefaultParagraphFont">
     <w:name w:val="Default Paragraph Font"/>
     <w:uiPriority w:val="1"/>
+    <w:semiHidden/>
     <w:unhideWhenUsed/>
   </w:style>
   <w:style w:type="table" w:default="1" w:styleId="TableNormal">
@@ -1571,6 +2680,17 @@
       <w:u w:val="single"/>
     </w:rPr>
   </w:style>
+  <w:style w:type="paragraph" w:styleId="ListParagraph">
+    <w:name w:val="List Paragraph"/>
+    <w:basedOn w:val="Normal"/>
+    <w:uiPriority w:val="34"/>
+    <w:qFormat/>
+    <w:rsid w:val="00836D22"/>
+    <w:pPr>
+      <w:ind w:left="720"/>
+      <w:contextualSpacing/>
+    </w:pPr>
+  </w:style>
 </w:styles>
 </file>
 
@@ -1645,6 +2765,14 @@
     <w:pitch w:val="default"/>
     <w:sig w:usb0="00000003" w:usb1="00000000" w:usb2="00000000" w:usb3="00000000" w:csb0="00000001" w:csb1="00000000"/>
   </w:font>
+  <w:font w:name="TT78o00">
+    <w:panose1 w:val="00000000000000000000"/>
+    <w:charset w:val="00"/>
+    <w:family w:val="auto"/>
+    <w:notTrueType/>
+    <w:pitch w:val="default"/>
+    <w:sig w:usb0="00000003" w:usb1="00000000" w:usb2="00000000" w:usb3="00000000" w:csb0="00000001" w:csb1="00000000"/>
+  </w:font>
   <w:font w:name="Cambria">
     <w:panose1 w:val="02040503050406030204"/>
     <w:charset w:val="00"/>
@@ -1668,6 +2796,7 @@
     <w:rsidRoot w:val="000F20DE"/>
     <w:rsid w:val="00010E92"/>
     <w:rsid w:val="000F20DE"/>
+    <w:rsid w:val="00C440F7"/>
   </w:rsids>
   <m:mathPr>
     <m:mathFont m:val="Cambria Math"/>
@@ -1848,6 +2977,7 @@
   <w:style w:type="paragraph" w:default="1" w:styleId="Normal">
     <w:name w:val="Normal"/>
     <w:qFormat/>
+    <w:rsid w:val="00C440F7"/>
   </w:style>
   <w:style w:type="character" w:default="1" w:styleId="DefaultParagraphFont">
     <w:name w:val="Default Paragraph Font"/>
@@ -2212,7 +3342,7 @@
 </file>
 
 <file path=customXml/itemProps1.xml><?xml version="1.0" encoding="utf-8"?>
-<ds:datastoreItem xmlns:ds="http://schemas.openxmlformats.org/officeDocument/2006/customXml" ds:itemID="{AC1F672E-66BE-4183-A713-63004E7B9690}">
+<ds:datastoreItem xmlns:ds="http://schemas.openxmlformats.org/officeDocument/2006/customXml" ds:itemID="{8572E4F8-378F-44BF-8D37-2454A687E34F}">
   <ds:schemaRefs>
     <ds:schemaRef ds:uri="http://schemas.openxmlformats.org/officeDocument/2006/bibliography"/>
   </ds:schemaRefs>

</xml_diff>